<commit_message>
Updated resume for pdf & docx
</commit_message>
<xml_diff>
--- a/images/Hamza_Salahuddin_Resume.docx
+++ b/images/Hamza_Salahuddin_Resume.docx
@@ -202,8 +202,6 @@
       </w:r>
       <w:r>
         <w:tab/>
-      </w:r>
-      <w:r>
         <w:t>Georgia Southern University</w:t>
       </w:r>
     </w:p>
@@ -212,7 +210,28 @@
         <w:pStyle w:val="6BulletPoints"/>
       </w:pPr>
       <w:r>
-        <w:t>Draft structure to meetings and handle logistics with relevant departments to boost engagement and involvement for students</w:t>
+        <w:t>Led planning and logistics</w:t>
+      </w:r>
+      <w:r>
+        <w:t xml:space="preserve"> </w:t>
+      </w:r>
+      <w:r>
+        <w:t>for ACM events,</w:t>
+      </w:r>
+      <w:r>
+        <w:t xml:space="preserve"> </w:t>
+      </w:r>
+      <w:r>
+        <w:t>increasing participation,</w:t>
+      </w:r>
+      <w:r>
+        <w:t xml:space="preserve"> engagement and in</w:t>
+      </w:r>
+      <w:r>
+        <w:t>clusion</w:t>
+      </w:r>
+      <w:r>
+        <w:t xml:space="preserve"> for students</w:t>
       </w:r>
     </w:p>
     <w:p>
@@ -352,7 +371,13 @@
         <w:pStyle w:val="7aProject"/>
       </w:pPr>
       <w:r>
-        <w:t xml:space="preserve">Trainline </w:t>
+        <w:t xml:space="preserve">Flight Booking </w:t>
+      </w:r>
+      <w:r>
+        <w:t xml:space="preserve">Web </w:t>
+      </w:r>
+      <w:r>
+        <w:t xml:space="preserve">App </w:t>
       </w:r>
       <w:r>
         <w:rPr>
@@ -369,33 +394,32 @@
           <w:b w:val="0"/>
           <w:bCs w:val="0"/>
         </w:rPr>
-        <w:t>Django, REST API, React, MySQL</w:t>
+        <w:t>PostgreSQL, HMTL/CSS, Spring</w:t>
       </w:r>
       <w:r>
         <w:tab/>
       </w:r>
       <w:r>
-        <w:t>Spring 2025</w:t>
+        <w:t>Fall 2024</w:t>
       </w:r>
     </w:p>
     <w:p>
       <w:pPr>
         <w:pStyle w:val="6BulletPoints"/>
       </w:pPr>
-      <w:r>
-        <w:t xml:space="preserve">Developed a full-stack train booking system with perks, </w:t>
-      </w:r>
-      <w:r>
-        <w:t>accommodations</w:t>
-      </w:r>
-      <w:r>
-        <w:t>,</w:t>
-      </w:r>
-      <w:r>
-        <w:t xml:space="preserve"> </w:t>
-      </w:r>
-      <w:r>
-        <w:t xml:space="preserve"> </w:t>
+      <w:bookmarkStart w:id="0" w:name="_Hlk219759519"/>
+      <w:bookmarkStart w:id="1" w:name="_Hlk219759558"/>
+      <w:r>
+        <w:t>Built a CRUD-based booking platform with DAQAuthenticator</w:t>
+      </w:r>
+    </w:p>
+    <w:bookmarkEnd w:id="1"/>
+    <w:p>
+      <w:pPr>
+        <w:pStyle w:val="6BulletPoints"/>
+      </w:pPr>
+      <w:r>
+        <w:t xml:space="preserve">Used Spring framework for a robust and flexible backend service and transactional business logic </w:t>
       </w:r>
     </w:p>
     <w:p>
@@ -403,26 +427,19 @@
         <w:pStyle w:val="6BulletPoints"/>
       </w:pPr>
       <w:r>
-        <w:t>Implemented user authentication, membership perks, seat selection, ticket booking, transactions, notifications, and chat</w:t>
+        <w:t xml:space="preserve">Implemented accessible UI patterns to support user </w:t>
+      </w:r>
+      <w:bookmarkEnd w:id="0"/>
+      <w:r>
+        <w:t>accommodations, meals, embedded in the database for data integrity and efficient data manipulation</w:t>
       </w:r>
     </w:p>
     <w:p>
       <w:pPr>
-        <w:pStyle w:val="6BulletPoints"/>
-      </w:pPr>
-      <w:r>
-        <w:t>Designed and normalized a relational schema</w:t>
-      </w:r>
-    </w:p>
-    <w:p>
-      <w:pPr>
         <w:pStyle w:val="7aProject"/>
       </w:pPr>
       <w:r>
-        <w:t>Flight Booking App</w:t>
-      </w:r>
-      <w:r>
-        <w:t xml:space="preserve"> </w:t>
+        <w:t xml:space="preserve">Trainline </w:t>
       </w:r>
       <w:r>
         <w:rPr>
@@ -439,19 +456,34 @@
           <w:b w:val="0"/>
           <w:bCs w:val="0"/>
         </w:rPr>
-        <w:t>PostgreSQL, HMTL/CSS, Spring</w:t>
+        <w:t xml:space="preserve">Django, </w:t>
+      </w:r>
+      <w:r>
+        <w:rPr>
+          <w:b w:val="0"/>
+          <w:bCs w:val="0"/>
+        </w:rPr>
+        <w:t>Docker</w:t>
+      </w:r>
+      <w:r>
+        <w:rPr>
+          <w:b w:val="0"/>
+          <w:bCs w:val="0"/>
+        </w:rPr>
+        <w:t xml:space="preserve">, React, </w:t>
+      </w:r>
+      <w:r>
+        <w:rPr>
+          <w:b w:val="0"/>
+          <w:bCs w:val="0"/>
+        </w:rPr>
+        <w:t xml:space="preserve">PostgreSQL </w:t>
       </w:r>
       <w:r>
         <w:tab/>
       </w:r>
       <w:r>
-        <w:t>Fall</w:t>
-      </w:r>
-      <w:r>
-        <w:t xml:space="preserve"> 202</w:t>
-      </w:r>
-      <w:r>
-        <w:t>4</w:t>
+        <w:t>Spring 2025</w:t>
       </w:r>
     </w:p>
     <w:p>
@@ -459,13 +491,38 @@
         <w:pStyle w:val="6BulletPoints"/>
       </w:pPr>
       <w:r>
-        <w:t xml:space="preserve">Built a CRUD-based booking platform with </w:t>
-      </w:r>
-      <w:proofErr w:type="spellStart"/>
-      <w:r>
-        <w:t>DAQAuthenticator</w:t>
-      </w:r>
-      <w:proofErr w:type="spellEnd"/>
+        <w:t>Developed a full-stack</w:t>
+      </w:r>
+      <w:r>
+        <w:t>, RESTful API</w:t>
+      </w:r>
+      <w:r>
+        <w:t xml:space="preserve"> train booking system </w:t>
+      </w:r>
+      <w:r>
+        <w:t>combined with a respons</w:t>
+      </w:r>
+      <w:r>
+        <w:t>ive</w:t>
+      </w:r>
+      <w:r>
+        <w:t xml:space="preserve"> UI </w:t>
+      </w:r>
+      <w:r>
+        <w:t xml:space="preserve">with perks, </w:t>
+      </w:r>
+      <w:r>
+        <w:t>accommodations</w:t>
+      </w:r>
+      <w:r>
+        <w:t>,</w:t>
+      </w:r>
+      <w:r>
+        <w:t xml:space="preserve"> &amp; loyalty program with tiers simulation contributing 20% improvement on total revenue. </w:t>
+      </w:r>
+      <w:r>
+        <w:t xml:space="preserve"> </w:t>
+      </w:r>
       <w:r>
         <w:t xml:space="preserve"> </w:t>
       </w:r>
@@ -475,7 +532,31 @@
         <w:pStyle w:val="6BulletPoints"/>
       </w:pPr>
       <w:r>
-        <w:t>Used Spring framework for a robust and flexible, semi-enterprise level web application</w:t>
+        <w:t xml:space="preserve">Built </w:t>
+      </w:r>
+      <w:r>
+        <w:t xml:space="preserve">modular React components using JSX/TSX with </w:t>
+      </w:r>
+      <w:r>
+        <w:t xml:space="preserve">end-to-end booking flows including </w:t>
+      </w:r>
+      <w:r>
+        <w:t xml:space="preserve">dashboard, </w:t>
+      </w:r>
+      <w:r>
+        <w:t>authenticat</w:t>
+      </w:r>
+      <w:r>
+        <w:t>ed user experiences</w:t>
+      </w:r>
+      <w:r>
+        <w:t>, seat selection, payments, notification</w:t>
+      </w:r>
+      <w:r>
+        <w:t>s</w:t>
+      </w:r>
+      <w:r>
+        <w:t>, and real-time chat.</w:t>
       </w:r>
     </w:p>
     <w:p>
@@ -483,18 +564,128 @@
         <w:pStyle w:val="6BulletPoints"/>
       </w:pPr>
       <w:r>
-        <w:t>Implemented accessibility features such as special accommodations</w:t>
+        <w:t>N</w:t>
+      </w:r>
+      <w:r>
+        <w:t>ormalized relational schema</w:t>
+      </w:r>
+      <w:r>
+        <w:t xml:space="preserve"> in PostgreSQL </w:t>
+      </w:r>
+      <w:r>
+        <w:t xml:space="preserve">for improved data integrity </w:t>
+      </w:r>
+      <w:r>
+        <w:t>&amp; relationships with every user, containerized in D</w:t>
+      </w:r>
+      <w:r>
+        <w:t xml:space="preserve">ocker for portability. </w:t>
       </w:r>
     </w:p>
     <w:p>
       <w:pPr>
+        <w:pStyle w:val="7aProject"/>
+        <w:rPr>
+          <w:b w:val="0"/>
+          <w:bCs w:val="0"/>
+        </w:rPr>
+      </w:pPr>
+      <w:r>
+        <w:t>meeting-to-tasks</w:t>
+      </w:r>
+      <w:r>
+        <w:t xml:space="preserve"> </w:t>
+      </w:r>
+      <w:r>
+        <w:rPr>
+          <w:b w:val="0"/>
+          <w:bCs w:val="0"/>
+        </w:rPr>
+        <w:t>|</w:t>
+      </w:r>
+      <w:r>
+        <w:t xml:space="preserve"> </w:t>
+      </w:r>
+      <w:r>
+        <w:rPr>
+          <w:b w:val="0"/>
+          <w:bCs w:val="0"/>
+        </w:rPr>
+        <w:t>FastAPI</w:t>
+      </w:r>
+      <w:r>
+        <w:rPr>
+          <w:b w:val="0"/>
+          <w:bCs w:val="0"/>
+        </w:rPr>
+        <w:t xml:space="preserve">, </w:t>
+      </w:r>
+      <w:r>
+        <w:rPr>
+          <w:b w:val="0"/>
+          <w:bCs w:val="0"/>
+        </w:rPr>
+        <w:t>Ollama (phi</w:t>
+      </w:r>
+      <w:proofErr w:type="gramStart"/>
+      <w:r>
+        <w:rPr>
+          <w:b w:val="0"/>
+          <w:bCs w:val="0"/>
+        </w:rPr>
+        <w:t>3:mini</w:t>
+      </w:r>
+      <w:proofErr w:type="gramEnd"/>
+      <w:r>
+        <w:rPr>
+          <w:b w:val="0"/>
+          <w:bCs w:val="0"/>
+        </w:rPr>
+        <w:t xml:space="preserve">), GitHub Issues </w:t>
+      </w:r>
+      <w:r>
+        <w:tab/>
+      </w:r>
+      <w:r>
+        <w:t>Fall 202</w:t>
+      </w:r>
+      <w:r>
+        <w:t>5</w:t>
+      </w:r>
+    </w:p>
+    <w:p>
+      <w:pPr>
         <w:pStyle w:val="6BulletPoints"/>
-        <w:numPr>
-          <w:ilvl w:val="0"/>
-          <w:numId w:val="0"/>
-        </w:numPr>
-        <w:ind w:left="180" w:hanging="180"/>
-      </w:pPr>
+        <w:rPr>
+          <w:b/>
+          <w:bCs/>
+        </w:rPr>
+      </w:pPr>
+      <w:r>
+        <w:t>Built a RAG-based system that converts meeting transcripts into GitHub Issues using FAISS + LLMs, reducing manual task creation after sprints with lightweight tool</w:t>
+      </w:r>
+      <w:r>
+        <w:t>s</w:t>
+      </w:r>
+      <w:r>
+        <w:t xml:space="preserve"> such as Vite for frontend</w:t>
+      </w:r>
+    </w:p>
+    <w:p>
+      <w:pPr>
+        <w:pStyle w:val="6BulletPoints"/>
+      </w:pPr>
+      <w:r>
+        <w:t>Sentence-Transformers for embeddings and FAISS (local) vector store used to better understand large transcripts (meetings) with JSON configuration for the AI model</w:t>
+      </w:r>
+    </w:p>
+    <w:p>
+      <w:pPr>
+        <w:pStyle w:val="6BulletPoints"/>
+      </w:pPr>
+      <w:r>
+        <w:t xml:space="preserve">Designed for easy LLM provider swapping (local and hosted APIs) </w:t>
+      </w:r>
     </w:p>
     <w:p>
       <w:pPr>
@@ -533,7 +724,28 @@
         <w:t xml:space="preserve"> </w:t>
       </w:r>
       <w:r>
-        <w:t>C, C++, Python, Java, JS/TS, SQL, HTMLS, CSS</w:t>
+        <w:t>Python, Java, J</w:t>
+      </w:r>
+      <w:r>
+        <w:t>ava</w:t>
+      </w:r>
+      <w:r>
+        <w:t>S</w:t>
+      </w:r>
+      <w:r>
+        <w:t>cript</w:t>
+      </w:r>
+      <w:r>
+        <w:t>, SQL, HTML</w:t>
+      </w:r>
+      <w:r>
+        <w:t>5</w:t>
+      </w:r>
+      <w:r>
+        <w:t>, CSS</w:t>
+      </w:r>
+      <w:r>
+        <w:t xml:space="preserve"> </w:t>
       </w:r>
     </w:p>
     <w:p>
@@ -549,7 +761,7 @@
           <w:b/>
           <w:bCs/>
         </w:rPr>
-        <w:t>Frameworks</w:t>
+        <w:t>Backend</w:t>
       </w:r>
       <w:r>
         <w:rPr>
@@ -565,15 +777,10 @@
         <w:t xml:space="preserve"> </w:t>
       </w:r>
       <w:r>
-        <w:t xml:space="preserve">React, Django, Node.js, Spring, </w:t>
-      </w:r>
-      <w:proofErr w:type="spellStart"/>
-      <w:r>
-        <w:t>FastAPI</w:t>
-      </w:r>
-      <w:proofErr w:type="spellEnd"/>
-      <w:r>
-        <w:t>, Flutter</w:t>
+        <w:t>Django, Node.js, Spring, FastAPI</w:t>
+      </w:r>
+      <w:r>
+        <w:t xml:space="preserve">  </w:t>
       </w:r>
     </w:p>
     <w:p>
@@ -585,7 +792,7 @@
           <w:b/>
           <w:bCs/>
         </w:rPr>
-        <w:t>Developer Tools</w:t>
+        <w:t>Frontend</w:t>
       </w:r>
       <w:r>
         <w:rPr>
@@ -598,15 +805,7 @@
         <w:t xml:space="preserve">| </w:t>
       </w:r>
       <w:r>
-        <w:t xml:space="preserve">PostgreSQL, MySQL, FAISS, </w:t>
-      </w:r>
-      <w:proofErr w:type="spellStart"/>
-      <w:r>
-        <w:t>DBeaver</w:t>
-      </w:r>
-      <w:proofErr w:type="spellEnd"/>
-      <w:r>
-        <w:t>, Tableau</w:t>
+        <w:t>React, Vite, Next.js</w:t>
       </w:r>
     </w:p>
     <w:p>
@@ -618,7 +817,7 @@
           <w:b/>
           <w:bCs/>
         </w:rPr>
-        <w:t>Libraries</w:t>
+        <w:t>Tools &amp; Database</w:t>
       </w:r>
       <w:r>
         <w:rPr>
@@ -628,16 +827,17 @@
         <w:t xml:space="preserve"> </w:t>
       </w:r>
       <w:r>
-        <w:t xml:space="preserve">| </w:t>
-      </w:r>
-      <w:r>
-        <w:t xml:space="preserve">Vite, </w:t>
-      </w:r>
-      <w:r>
-        <w:t>Sentence</w:t>
-      </w:r>
-      <w:r>
-        <w:t>-Transformers</w:t>
+        <w:t>|</w:t>
+      </w:r>
+      <w:r>
+        <w:rPr>
+          <w:b/>
+          <w:bCs/>
+        </w:rPr>
+        <w:t xml:space="preserve"> </w:t>
+      </w:r>
+      <w:r>
+        <w:t>GitHub, Docker, Postman, DBeaver, PostgreSQL</w:t>
       </w:r>
     </w:p>
     <w:sectPr>
@@ -714,23 +914,6 @@
 <w:hdr xmlns:wpc="http://schemas.microsoft.com/office/word/2010/wordprocessingCanvas" xmlns:cx="http://schemas.microsoft.com/office/drawing/2014/chartex" xmlns:cx1="http://schemas.microsoft.com/office/drawing/2015/9/8/chartex" xmlns:cx2="http://schemas.microsoft.com/office/drawing/2015/10/21/chartex" xmlns:cx3="http://schemas.microsoft.com/office/drawing/2016/5/9/chartex" xmlns:cx4="http://schemas.microsoft.com/office/drawing/2016/5/10/chartex" xmlns:cx5="http://schemas.microsoft.com/office/drawing/2016/5/11/chartex" xmlns:cx6="http://schemas.microsoft.com/office/drawing/2016/5/12/chartex" xmlns:cx7="http://schemas.microsoft.com/office/drawing/2016/5/13/chartex" xmlns:cx8="http://schemas.microsoft.com/office/drawing/2016/5/14/chartex" xmlns:mc="http://schemas.openxmlformats.org/markup-compatibility/2006" xmlns:aink="http://schemas.microsoft.com/office/drawing/2016/ink" xmlns:am3d="http://schemas.microsoft.com/office/drawing/2017/model3d" xmlns:o="urn:schemas-microsoft-com:office:office" xmlns:oel="http://schemas.microsoft.com/office/2019/extlst" xmlns:r="http://schemas.openxmlformats.org/officeDocument/2006/relationships" xmlns:m="http://schemas.openxmlformats.org/officeDocument/2006/math" xmlns:v="urn:schemas-microsoft-com:vml" xmlns:wp14="http://schemas.microsoft.com/office/word/2010/wordprocessingDrawing" xmlns:wp="http://schemas.openxmlformats.org/drawingml/2006/wordprocessingDrawing" xmlns:w10="urn:schemas-microsoft-com:office:word" xmlns:w="http://schemas.openxmlformats.org/wordprocessingml/2006/main" xmlns:w14="http://schemas.microsoft.com/office/word/2010/wordml" xmlns:w15="http://schemas.microsoft.com/office/word/2012/wordml" xmlns:w16cex="http://schemas.microsoft.com/office/word/2018/wordml/cex" xmlns:w16cid="http://schemas.microsoft.com/office/word/2016/wordml/cid" xmlns:w16="http://schemas.microsoft.com/office/word/2018/wordml" xmlns:w16du="http://schemas.microsoft.com/office/word/2023/wordml/word16du" xmlns:w16sdtdh="http://schemas.microsoft.com/office/word/2020/wordml/sdtdatahash" xmlns:w16sdtfl="http://schemas.microsoft.com/office/word/2024/wordml/sdtformatlock" xmlns:w16se="http://schemas.microsoft.com/office/word/2015/wordml/symex" xmlns:wpg="http://schemas.microsoft.com/office/word/2010/wordprocessingGroup" xmlns:wpi="http://schemas.microsoft.com/office/word/2010/wordprocessingInk" xmlns:wne="http://schemas.microsoft.com/office/word/2006/wordml" xmlns:wps="http://schemas.microsoft.com/office/word/2010/wordprocessingShape" mc:Ignorable="w14 w15 w16se w16cid w16 w16cex w16sdtdh w16sdtfl w16du wp14">
   <w:p>
     <w:pPr>
-      <w:pStyle w:val="1ApplicantName"/>
-      <w:jc w:val="left"/>
-      <w:rPr>
-        <w:sz w:val="26"/>
-        <w:szCs w:val="26"/>
-      </w:rPr>
-    </w:pPr>
-    <w:r>
-      <w:rPr>
-        <w:sz w:val="26"/>
-        <w:szCs w:val="26"/>
-      </w:rPr>
-      <w:t>Name Surname</w:t>
-    </w:r>
-  </w:p>
-  <w:p>
-    <w:pPr>
       <w:pStyle w:val="5SummaryText"/>
       <w:shd w:val="clear" w:color="auto" w:fill="F1F1F5"/>
       <w:jc w:val="left"/>
@@ -739,13 +922,6 @@
         <w:szCs w:val="24"/>
       </w:rPr>
     </w:pPr>
-    <w:r>
-      <w:rPr>
-        <w:sz w:val="24"/>
-        <w:szCs w:val="24"/>
-      </w:rPr>
-      <w:t>012 345 6789 | yourname@gmail.com | LinkedIn | Website</w:t>
-    </w:r>
   </w:p>
 </w:hdr>
 </file>
@@ -773,7 +949,7 @@
         <v:path o:extrusionok="f" gradientshapeok="t" o:connecttype="rect"/>
         <o:lock v:ext="edit" aspectratio="t"/>
       </v:shapetype>
-      <v:shape id="_x0000_i1138" type="#_x0000_t75" style="width:384pt;height:384pt;visibility:visible;mso-wrap-style:square" o:bullet="t">
+      <v:shape id="_x0000_i1025" type="#_x0000_t75" style="width:384pt;height:384pt;visibility:visible;mso-wrap-style:square" o:bullet="t">
         <v:imagedata r:id="rId1" o:title=""/>
       </v:shape>
     </w:pict>
@@ -2390,6 +2566,118 @@
     </w:lvl>
   </w:abstractNum>
   <w:abstractNum w:abstractNumId="14" w15:restartNumberingAfterBreak="0">
+    <w:nsid w:val="69A34F1F"/>
+    <w:multiLevelType w:val="hybridMultilevel"/>
+    <w:tmpl w:val="2CBECE56"/>
+    <w:lvl w:ilvl="0" w:tplc="CAD6017E">
+      <w:numFmt w:val="bullet"/>
+      <w:lvlText w:val="•"/>
+      <w:lvlJc w:val="left"/>
+      <w:pPr>
+        <w:ind w:left="180" w:hanging="360"/>
+      </w:pPr>
+      <w:rPr>
+        <w:rFonts w:ascii="Arial" w:eastAsiaTheme="minorEastAsia" w:hAnsi="Arial" w:cs="Arial" w:hint="default"/>
+      </w:rPr>
+    </w:lvl>
+    <w:lvl w:ilvl="1" w:tplc="04090003" w:tentative="1">
+      <w:start w:val="1"/>
+      <w:numFmt w:val="bullet"/>
+      <w:lvlText w:val="o"/>
+      <w:lvlJc w:val="left"/>
+      <w:pPr>
+        <w:ind w:left="1620" w:hanging="360"/>
+      </w:pPr>
+      <w:rPr>
+        <w:rFonts w:ascii="Courier New" w:hAnsi="Courier New" w:cs="Courier New" w:hint="default"/>
+      </w:rPr>
+    </w:lvl>
+    <w:lvl w:ilvl="2" w:tplc="04090005" w:tentative="1">
+      <w:start w:val="1"/>
+      <w:numFmt w:val="bullet"/>
+      <w:lvlText w:val=""/>
+      <w:lvlJc w:val="left"/>
+      <w:pPr>
+        <w:ind w:left="2340" w:hanging="360"/>
+      </w:pPr>
+      <w:rPr>
+        <w:rFonts w:ascii="Wingdings" w:hAnsi="Wingdings" w:hint="default"/>
+      </w:rPr>
+    </w:lvl>
+    <w:lvl w:ilvl="3" w:tplc="04090001" w:tentative="1">
+      <w:start w:val="1"/>
+      <w:numFmt w:val="bullet"/>
+      <w:lvlText w:val=""/>
+      <w:lvlJc w:val="left"/>
+      <w:pPr>
+        <w:ind w:left="3060" w:hanging="360"/>
+      </w:pPr>
+      <w:rPr>
+        <w:rFonts w:ascii="Symbol" w:hAnsi="Symbol" w:hint="default"/>
+      </w:rPr>
+    </w:lvl>
+    <w:lvl w:ilvl="4" w:tplc="04090003" w:tentative="1">
+      <w:start w:val="1"/>
+      <w:numFmt w:val="bullet"/>
+      <w:lvlText w:val="o"/>
+      <w:lvlJc w:val="left"/>
+      <w:pPr>
+        <w:ind w:left="3780" w:hanging="360"/>
+      </w:pPr>
+      <w:rPr>
+        <w:rFonts w:ascii="Courier New" w:hAnsi="Courier New" w:cs="Courier New" w:hint="default"/>
+      </w:rPr>
+    </w:lvl>
+    <w:lvl w:ilvl="5" w:tplc="04090005" w:tentative="1">
+      <w:start w:val="1"/>
+      <w:numFmt w:val="bullet"/>
+      <w:lvlText w:val=""/>
+      <w:lvlJc w:val="left"/>
+      <w:pPr>
+        <w:ind w:left="4500" w:hanging="360"/>
+      </w:pPr>
+      <w:rPr>
+        <w:rFonts w:ascii="Wingdings" w:hAnsi="Wingdings" w:hint="default"/>
+      </w:rPr>
+    </w:lvl>
+    <w:lvl w:ilvl="6" w:tplc="04090001" w:tentative="1">
+      <w:start w:val="1"/>
+      <w:numFmt w:val="bullet"/>
+      <w:lvlText w:val=""/>
+      <w:lvlJc w:val="left"/>
+      <w:pPr>
+        <w:ind w:left="5220" w:hanging="360"/>
+      </w:pPr>
+      <w:rPr>
+        <w:rFonts w:ascii="Symbol" w:hAnsi="Symbol" w:hint="default"/>
+      </w:rPr>
+    </w:lvl>
+    <w:lvl w:ilvl="7" w:tplc="04090003" w:tentative="1">
+      <w:start w:val="1"/>
+      <w:numFmt w:val="bullet"/>
+      <w:lvlText w:val="o"/>
+      <w:lvlJc w:val="left"/>
+      <w:pPr>
+        <w:ind w:left="5940" w:hanging="360"/>
+      </w:pPr>
+      <w:rPr>
+        <w:rFonts w:ascii="Courier New" w:hAnsi="Courier New" w:cs="Courier New" w:hint="default"/>
+      </w:rPr>
+    </w:lvl>
+    <w:lvl w:ilvl="8" w:tplc="04090005" w:tentative="1">
+      <w:start w:val="1"/>
+      <w:numFmt w:val="bullet"/>
+      <w:lvlText w:val=""/>
+      <w:lvlJc w:val="left"/>
+      <w:pPr>
+        <w:ind w:left="6660" w:hanging="360"/>
+      </w:pPr>
+      <w:rPr>
+        <w:rFonts w:ascii="Wingdings" w:hAnsi="Wingdings" w:hint="default"/>
+      </w:rPr>
+    </w:lvl>
+  </w:abstractNum>
+  <w:abstractNum w:abstractNumId="15" w15:restartNumberingAfterBreak="0">
     <w:nsid w:val="6E5E6DD2"/>
     <w:multiLevelType w:val="hybridMultilevel"/>
     <w:tmpl w:val="BBD2DFA2"/>
@@ -2502,7 +2790,7 @@
       </w:rPr>
     </w:lvl>
   </w:abstractNum>
-  <w:abstractNum w:abstractNumId="15" w15:restartNumberingAfterBreak="0">
+  <w:abstractNum w:abstractNumId="16" w15:restartNumberingAfterBreak="0">
     <w:nsid w:val="71441B4A"/>
     <w:multiLevelType w:val="hybridMultilevel"/>
     <w:tmpl w:val="8CF28CD2"/>
@@ -2617,7 +2905,7 @@
       </w:rPr>
     </w:lvl>
   </w:abstractNum>
-  <w:abstractNum w:abstractNumId="16" w15:restartNumberingAfterBreak="0">
+  <w:abstractNum w:abstractNumId="17" w15:restartNumberingAfterBreak="0">
     <w:nsid w:val="781879A2"/>
     <w:multiLevelType w:val="hybridMultilevel"/>
     <w:tmpl w:val="091025E6"/>
@@ -2734,7 +3022,7 @@
     <w:abstractNumId w:val="9"/>
   </w:num>
   <w:num w:numId="2" w16cid:durableId="771047357">
-    <w:abstractNumId w:val="16"/>
+    <w:abstractNumId w:val="17"/>
   </w:num>
   <w:num w:numId="3" w16cid:durableId="2098016943">
     <w:abstractNumId w:val="3"/>
@@ -2752,7 +3040,7 @@
     <w:abstractNumId w:val="11"/>
   </w:num>
   <w:num w:numId="8" w16cid:durableId="1518693359">
-    <w:abstractNumId w:val="14"/>
+    <w:abstractNumId w:val="15"/>
   </w:num>
   <w:num w:numId="9" w16cid:durableId="37629795">
     <w:abstractNumId w:val="8"/>
@@ -2767,7 +3055,7 @@
     <w:abstractNumId w:val="10"/>
   </w:num>
   <w:num w:numId="13" w16cid:durableId="521629000">
-    <w:abstractNumId w:val="15"/>
+    <w:abstractNumId w:val="16"/>
   </w:num>
   <w:num w:numId="14" w16cid:durableId="1485007405">
     <w:abstractNumId w:val="0"/>
@@ -2780,6 +3068,9 @@
   </w:num>
   <w:num w:numId="17" w16cid:durableId="1153260712">
     <w:abstractNumId w:val="12"/>
+  </w:num>
+  <w:num w:numId="18" w16cid:durableId="1014453346">
+    <w:abstractNumId w:val="14"/>
   </w:num>
 </w:numbering>
 </file>

</xml_diff>